<commit_message>
LC - Improve logic of `unusable_tags`
The original issue wasn't being addressed after the latest code changes,
so this commit finally addresses the issue with a more elaborate
solution. One of the docx files in the project was updated too in order
to contain the issue we were aiming to fix.
</commit_message>
<xml_diff>
--- a/spec/example_input/ExampleTemplate.docx
+++ b/spec/example_input/ExampleTemplate.docx
@@ -1420,6 +1420,158 @@
           <w:lang w:val="en-US"/>
         </w:rPr>
         <w:t>{{/nonexistant}}</w:t>
+      </w:r>
+    </w:p>
+    <w:p>
+      <w:pPr>
+        <w:ind w:firstLine="0"/>
+        <w:jc w:val="both"/>
+        <w:rPr>
+          <w:rFonts w:ascii="Times New Roman" w:hAnsi="Times New Roman" w:cs="Times New Roman"/>
+          <w:sz w:val="24"/>
+          <w:szCs w:val="24"/>
+        </w:rPr>
+      </w:pPr>
+      <w:r>
+        <w:rPr>
+          <w:rFonts w:ascii="Times New Roman" w:hAnsi="Times New Roman" w:cs="Times New Roman"/>
+          <w:sz w:val="24"/>
+          <w:szCs w:val="24"/>
+        </w:rPr>
+        <w:t>Except as otherwise modified by this letter, t</w:t>
+      </w:r>
+      <w:r>
+        <w:rPr>
+          <w:rFonts w:ascii="Times New Roman" w:hAnsi="Times New Roman" w:cs="Times New Roman"/>
+          <w:sz w:val="24"/>
+          <w:szCs w:val="24"/>
+        </w:rPr>
+        <w:t>he</w:t>
+      </w:r>
+      <w:r>
+        <w:rPr>
+          <w:rFonts w:ascii="Times New Roman" w:hAnsi="Times New Roman" w:cs="Times New Roman"/>
+          <w:sz w:val="24"/>
+          <w:szCs w:val="24"/>
+        </w:rPr>
+        <w:t xml:space="preserve"> </w:t>
+      </w:r>
+      <w:hyperlink r:id="rId8" w:history="1">
+        <w:r>
+          <w:rPr>
+            <w:rStyle w:val="Hyperlink"/>
+            <w:rFonts w:ascii="Times New Roman" w:hAnsi="Times New Roman" w:cs="Times New Roman"/>
+            <w:sz w:val="24"/>
+            <w:szCs w:val="24"/>
+          </w:rPr>
+          <w:t xml:space="preserve">Firm’s Standard </w:t>
+        </w:r>
+        <w:r>
+          <w:rPr>
+            <w:rStyle w:val="Hyperlink"/>
+            <w:rFonts w:ascii="Times New Roman" w:hAnsi="Times New Roman" w:cs="Times New Roman"/>
+            <w:sz w:val="24"/>
+            <w:szCs w:val="24"/>
+          </w:rPr>
+          <w:t xml:space="preserve">Engagement </w:t>
+        </w:r>
+        <w:r>
+          <w:rPr>
+            <w:rStyle w:val="Hyperlink"/>
+            <w:rFonts w:ascii="Times New Roman" w:hAnsi="Times New Roman" w:cs="Times New Roman"/>
+            <w:sz w:val="24"/>
+            <w:szCs w:val="24"/>
+          </w:rPr>
+          <w:t>Terms and Conditions</w:t>
+        </w:r>
+      </w:hyperlink>
+      <w:r>
+        <w:rPr>
+          <w:rFonts w:ascii="Times New Roman" w:hAnsi="Times New Roman" w:cs="Times New Roman"/>
+          <w:sz w:val="24"/>
+          <w:szCs w:val="24"/>
+        </w:rPr>
+        <w:t xml:space="preserve"> (</w:t>
+      </w:r>
+      <w:r>
+        <w:rPr>
+          <w:rFonts w:ascii="Times New Roman" w:hAnsi="Times New Roman" w:cs="Times New Roman"/>
+          <w:sz w:val="24"/>
+          <w:szCs w:val="24"/>
+        </w:rPr>
+        <w:t>as</w:t>
+      </w:r>
+      <w:r>
+        <w:rPr>
+          <w:rFonts w:ascii="Times New Roman" w:hAnsi="Times New Roman" w:cs="Times New Roman"/>
+          <w:sz w:val="24"/>
+          <w:szCs w:val="24"/>
+        </w:rPr>
+        <w:t xml:space="preserve"> </w:t>
+      </w:r>
+      <w:r>
+        <w:rPr>
+          <w:rFonts w:ascii="Times New Roman" w:hAnsi="Times New Roman" w:cs="Times New Roman"/>
+          <w:sz w:val="24"/>
+          <w:szCs w:val="24"/>
+        </w:rPr>
+        <w:t>may be amended from time to time</w:t>
+      </w:r>
+      <w:r>
+        <w:rPr>
+          <w:rFonts w:ascii="Times New Roman" w:hAnsi="Times New Roman" w:cs="Times New Roman"/>
+          <w:sz w:val="24"/>
+          <w:szCs w:val="24"/>
+        </w:rPr>
+        <w:t xml:space="preserve"> by the firm</w:t>
+      </w:r>
+      <w:r>
+        <w:rPr>
+          <w:rFonts w:ascii="Times New Roman" w:hAnsi="Times New Roman" w:cs="Times New Roman"/>
+          <w:sz w:val="24"/>
+          <w:szCs w:val="24"/>
+        </w:rPr>
+        <w:t>)</w:t>
+      </w:r>
+      <w:r>
+        <w:rPr>
+          <w:rFonts w:ascii="Times New Roman" w:hAnsi="Times New Roman" w:cs="Times New Roman"/>
+          <w:sz w:val="24"/>
+          <w:szCs w:val="24"/>
+        </w:rPr>
+        <w:t xml:space="preserve"> shall apply to the representation and are incorporated herein by reference</w:t>
+      </w:r>
+      <w:r>
+        <w:rPr>
+          <w:rFonts w:ascii="Times New Roman" w:hAnsi="Times New Roman" w:cs="Times New Roman"/>
+          <w:sz w:val="24"/>
+          <w:szCs w:val="24"/>
+        </w:rPr>
+        <w:t>.</w:t>
+      </w:r>
+      <w:r>
+        <w:rPr>
+          <w:rFonts w:ascii="Times New Roman" w:hAnsi="Times New Roman" w:cs="Times New Roman"/>
+          <w:sz w:val="24"/>
+          <w:szCs w:val="24"/>
+        </w:rPr>
+        <w:t>{{#custom_field_65437 == Yes}} {{custom_field_65438}}</w:t>
+      </w:r>
+      <w:r>
+        <w:rPr>
+          <w:rFonts w:ascii="Times New Roman" w:hAnsi="Times New Roman" w:cs="Times New Roman"/>
+          <w:sz w:val="24"/>
+          <w:szCs w:val="24"/>
+        </w:rPr>
+        <w:t>.</w:t>
+      </w:r>
+      <w:r>
+        <w:rPr>
+          <w:rFonts w:ascii="Times New Roman" w:hAnsi="Times New Roman" w:cs="Times New Roman"/>
+          <w:sz w:val="24"/>
+          <w:szCs w:val="24"/>
+        </w:rPr>
+        <w:t>{{/custom_field_65437}}</w:t>
       </w:r>
     </w:p>
     <w:p>

</xml_diff>

<commit_message>
LC - Fix `usable_tag_names` method to include conditional tags too
</commit_message>
<xml_diff>
--- a/spec/example_input/ExampleTemplate.docx
+++ b/spec/example_input/ExampleTemplate.docx
@@ -1573,6 +1573,17 @@
         </w:rPr>
         <w:t>{{/custom_field_65437}}</w:t>
       </w:r>
+    </w:p>
+    <w:p>
+      <w:r>
+        <w:t>THIS AGREEMENT is made and entered into on {{current_date_format_a}} by and between Reda &amp; Des Jardins, LLC, an Illinois Limited Liability Company (hereinafter “R&amp;D”) and {{#custom_field_64042 == Company}}{{company_name}}{{/custom_field_64042}} {{#custom_field_64042 == Individual}}{{full_name}}{{/custom_field_64042}}, a[n] {{state}} {{custom_field_66209}} (hereinafter the “Client”), (the “Agreement”).</w:t>
+      </w:r>
+      <w:proofErr w:type="spellStart"/>
+      <w:proofErr w:type="spellEnd"/>
+      <w:proofErr w:type="spellStart"/>
+      <w:proofErr w:type="spellEnd"/>
+      <w:proofErr w:type="spellStart"/>
+      <w:proofErr w:type="spellEnd"/>
     </w:p>
     <w:p>
       <w:pPr>

</xml_diff>